<commit_message>
Initial versions of Yearly grant report and Publication report.
</commit_message>
<xml_diff>
--- a/templates/u54_docx.docx
+++ b/templates/u54_docx.docx
@@ -656,10 +656,12 @@
     </w:p>
     <w:p/>
     <w:sectPr>
-      <w:headerReference w:type="default" r:id="rId9"/>
-      <w:footerReference w:type="even" r:id="rId10"/>
-      <w:footerReference w:type="default" r:id="rId11"/>
-      <w:headerReference w:type="first" r:id="rId12"/>
+      <w:headerReference w:type="even" r:id="rId9"/>
+      <w:headerReference w:type="default" r:id="rId10"/>
+      <w:footerReference w:type="even" r:id="rId11"/>
+      <w:footerReference w:type="default" r:id="rId12"/>
+      <w:headerReference w:type="first" r:id="rId13"/>
+      <w:footerReference w:type="first" r:id="rId14"/>
       <w:pgSz w:w="12240" w:h="15840"/>
       <w:pgMar w:top="720" w:right="720" w:bottom="720" w:left="720" w:header="720" w:footer="720" w:gutter="0"/>
       <w:cols w:space="720"/>
@@ -835,6 +837,16 @@
 </w:ftr>
 </file>
 
+<file path=word/footer3.xml><?xml version="1.0" encoding="utf-8"?>
+<w:ftr xmlns:wpc="http://schemas.microsoft.com/office/word/2010/wordprocessingCanvas" xmlns:cx="http://schemas.microsoft.com/office/drawing/2014/chartex" xmlns:cx1="http://schemas.microsoft.com/office/drawing/2015/9/8/chartex" xmlns:cx2="http://schemas.microsoft.com/office/drawing/2015/10/21/chartex" xmlns:cx3="http://schemas.microsoft.com/office/drawing/2016/5/9/chartex" xmlns:cx4="http://schemas.microsoft.com/office/drawing/2016/5/10/chartex" xmlns:cx5="http://schemas.microsoft.com/office/drawing/2016/5/11/chartex" xmlns:cx6="http://schemas.microsoft.com/office/drawing/2016/5/12/chartex" xmlns:cx7="http://schemas.microsoft.com/office/drawing/2016/5/13/chartex" xmlns:cx8="http://schemas.microsoft.com/office/drawing/2016/5/14/chartex" xmlns:mc="http://schemas.openxmlformats.org/markup-compatibility/2006" xmlns:aink="http://schemas.microsoft.com/office/drawing/2016/ink" xmlns:am3d="http://schemas.microsoft.com/office/drawing/2017/model3d" xmlns:o="urn:schemas-microsoft-com:office:office" xmlns:r="http://schemas.openxmlformats.org/officeDocument/2006/relationships" xmlns:m="http://schemas.openxmlformats.org/officeDocument/2006/math" xmlns:v="urn:schemas-microsoft-com:vml" xmlns:wp14="http://schemas.microsoft.com/office/word/2010/wordprocessingDrawing" xmlns:wp="http://schemas.openxmlformats.org/drawingml/2006/wordprocessingDrawing" xmlns:w10="urn:schemas-microsoft-com:office:word" xmlns:w="http://schemas.openxmlformats.org/wordprocessingml/2006/main" xmlns:w14="http://schemas.microsoft.com/office/word/2010/wordml" xmlns:w15="http://schemas.microsoft.com/office/word/2012/wordml" xmlns:w16cex="http://schemas.microsoft.com/office/word/2018/wordml/cex" xmlns:w16cid="http://schemas.microsoft.com/office/word/2016/wordml/cid" xmlns:w16="http://schemas.microsoft.com/office/word/2018/wordml" xmlns:w16sdtdh="http://schemas.microsoft.com/office/word/2020/wordml/sdtdatahash" xmlns:w16se="http://schemas.microsoft.com/office/word/2015/wordml/symex" xmlns:wpg="http://schemas.microsoft.com/office/word/2010/wordprocessingGroup" xmlns:wpi="http://schemas.microsoft.com/office/word/2010/wordprocessingInk" xmlns:wne="http://schemas.microsoft.com/office/word/2006/wordml" xmlns:wps="http://schemas.microsoft.com/office/word/2010/wordprocessingShape" mc:Ignorable="w14 w15 w16se w16cid w16 w16cex w16sdtdh wp14">
+  <w:p>
+    <w:pPr>
+      <w:pStyle w:val="Footer"/>
+    </w:pPr>
+  </w:p>
+</w:ftr>
+</file>
+
 <file path=word/footnotes.xml><?xml version="1.0" encoding="utf-8"?>
 <w:footnotes xmlns:wpc="http://schemas.microsoft.com/office/word/2010/wordprocessingCanvas" xmlns:cx="http://schemas.microsoft.com/office/drawing/2014/chartex" xmlns:cx1="http://schemas.microsoft.com/office/drawing/2015/9/8/chartex" xmlns:cx2="http://schemas.microsoft.com/office/drawing/2015/10/21/chartex" xmlns:cx3="http://schemas.microsoft.com/office/drawing/2016/5/9/chartex" xmlns:cx4="http://schemas.microsoft.com/office/drawing/2016/5/10/chartex" xmlns:cx5="http://schemas.microsoft.com/office/drawing/2016/5/11/chartex" xmlns:cx6="http://schemas.microsoft.com/office/drawing/2016/5/12/chartex" xmlns:cx7="http://schemas.microsoft.com/office/drawing/2016/5/13/chartex" xmlns:cx8="http://schemas.microsoft.com/office/drawing/2016/5/14/chartex" xmlns:mc="http://schemas.openxmlformats.org/markup-compatibility/2006" xmlns:aink="http://schemas.microsoft.com/office/drawing/2016/ink" xmlns:am3d="http://schemas.microsoft.com/office/drawing/2017/model3d" xmlns:o="urn:schemas-microsoft-com:office:office" xmlns:r="http://schemas.openxmlformats.org/officeDocument/2006/relationships" xmlns:m="http://schemas.openxmlformats.org/officeDocument/2006/math" xmlns:v="urn:schemas-microsoft-com:vml" xmlns:wp14="http://schemas.microsoft.com/office/word/2010/wordprocessingDrawing" xmlns:wp="http://schemas.openxmlformats.org/drawingml/2006/wordprocessingDrawing" xmlns:w10="urn:schemas-microsoft-com:office:word" xmlns:w="http://schemas.openxmlformats.org/wordprocessingml/2006/main" xmlns:w14="http://schemas.microsoft.com/office/word/2010/wordml" xmlns:w15="http://schemas.microsoft.com/office/word/2012/wordml" xmlns:w16cex="http://schemas.microsoft.com/office/word/2018/wordml/cex" xmlns:w16cid="http://schemas.microsoft.com/office/word/2016/wordml/cid" xmlns:w16="http://schemas.microsoft.com/office/word/2018/wordml" xmlns:w16sdtdh="http://schemas.microsoft.com/office/word/2020/wordml/sdtdatahash" xmlns:w16se="http://schemas.microsoft.com/office/word/2015/wordml/symex" xmlns:wpg="http://schemas.microsoft.com/office/word/2010/wordprocessingGroup" xmlns:wpi="http://schemas.microsoft.com/office/word/2010/wordprocessingInk" xmlns:wne="http://schemas.microsoft.com/office/word/2006/wordml" xmlns:wps="http://schemas.microsoft.com/office/word/2010/wordprocessingShape" mc:Ignorable="w14 w15 w16se w16cid w16 w16cex w16sdtdh wp14">
   <w:footnote w:type="separator" w:id="-1">
@@ -875,6 +887,17 @@
   <w:p>
     <w:pPr>
       <w:pStyle w:val="Header"/>
+    </w:pPr>
+  </w:p>
+</w:hdr>
+</file>
+
+<file path=word/header2.xml><?xml version="1.0" encoding="utf-8"?>
+<w:hdr xmlns:wpc="http://schemas.microsoft.com/office/word/2010/wordprocessingCanvas" xmlns:cx="http://schemas.microsoft.com/office/drawing/2014/chartex" xmlns:cx1="http://schemas.microsoft.com/office/drawing/2015/9/8/chartex" xmlns:cx2="http://schemas.microsoft.com/office/drawing/2015/10/21/chartex" xmlns:cx3="http://schemas.microsoft.com/office/drawing/2016/5/9/chartex" xmlns:cx4="http://schemas.microsoft.com/office/drawing/2016/5/10/chartex" xmlns:cx5="http://schemas.microsoft.com/office/drawing/2016/5/11/chartex" xmlns:cx6="http://schemas.microsoft.com/office/drawing/2016/5/12/chartex" xmlns:cx7="http://schemas.microsoft.com/office/drawing/2016/5/13/chartex" xmlns:cx8="http://schemas.microsoft.com/office/drawing/2016/5/14/chartex" xmlns:mc="http://schemas.openxmlformats.org/markup-compatibility/2006" xmlns:aink="http://schemas.microsoft.com/office/drawing/2016/ink" xmlns:am3d="http://schemas.microsoft.com/office/drawing/2017/model3d" xmlns:o="urn:schemas-microsoft-com:office:office" xmlns:r="http://schemas.openxmlformats.org/officeDocument/2006/relationships" xmlns:m="http://schemas.openxmlformats.org/officeDocument/2006/math" xmlns:v="urn:schemas-microsoft-com:vml" xmlns:wp14="http://schemas.microsoft.com/office/word/2010/wordprocessingDrawing" xmlns:wp="http://schemas.openxmlformats.org/drawingml/2006/wordprocessingDrawing" xmlns:w10="urn:schemas-microsoft-com:office:word" xmlns:w="http://schemas.openxmlformats.org/wordprocessingml/2006/main" xmlns:w14="http://schemas.microsoft.com/office/word/2010/wordml" xmlns:w15="http://schemas.microsoft.com/office/word/2012/wordml" xmlns:w16cex="http://schemas.microsoft.com/office/word/2018/wordml/cex" xmlns:w16cid="http://schemas.microsoft.com/office/word/2016/wordml/cid" xmlns:w16="http://schemas.microsoft.com/office/word/2018/wordml" xmlns:w16sdtdh="http://schemas.microsoft.com/office/word/2020/wordml/sdtdatahash" xmlns:w16se="http://schemas.microsoft.com/office/word/2015/wordml/symex" xmlns:wpg="http://schemas.microsoft.com/office/word/2010/wordprocessingGroup" xmlns:wpi="http://schemas.microsoft.com/office/word/2010/wordprocessingInk" xmlns:wne="http://schemas.microsoft.com/office/word/2006/wordml" xmlns:wps="http://schemas.microsoft.com/office/word/2010/wordprocessingShape" mc:Ignorable="w14 w15 w16se w16cid w16 w16cex w16sdtdh wp14">
+  <w:p>
+    <w:pPr>
+      <w:pStyle w:val="Header"/>
+      <w:jc w:val="center"/>
     </w:pPr>
     <w:r>
       <w:rPr>
@@ -926,7 +949,7 @@
 </w:hdr>
 </file>
 
-<file path=word/header2.xml><?xml version="1.0" encoding="utf-8"?>
+<file path=word/header3.xml><?xml version="1.0" encoding="utf-8"?>
 <w:hdr xmlns:wpc="http://schemas.microsoft.com/office/word/2010/wordprocessingCanvas" xmlns:cx="http://schemas.microsoft.com/office/drawing/2014/chartex" xmlns:cx1="http://schemas.microsoft.com/office/drawing/2015/9/8/chartex" xmlns:cx2="http://schemas.microsoft.com/office/drawing/2015/10/21/chartex" xmlns:cx3="http://schemas.microsoft.com/office/drawing/2016/5/9/chartex" xmlns:cx4="http://schemas.microsoft.com/office/drawing/2016/5/10/chartex" xmlns:cx5="http://schemas.microsoft.com/office/drawing/2016/5/11/chartex" xmlns:cx6="http://schemas.microsoft.com/office/drawing/2016/5/12/chartex" xmlns:cx7="http://schemas.microsoft.com/office/drawing/2016/5/13/chartex" xmlns:cx8="http://schemas.microsoft.com/office/drawing/2016/5/14/chartex" xmlns:mc="http://schemas.openxmlformats.org/markup-compatibility/2006" xmlns:aink="http://schemas.microsoft.com/office/drawing/2016/ink" xmlns:am3d="http://schemas.microsoft.com/office/drawing/2017/model3d" xmlns:o="urn:schemas-microsoft-com:office:office" xmlns:r="http://schemas.openxmlformats.org/officeDocument/2006/relationships" xmlns:m="http://schemas.openxmlformats.org/officeDocument/2006/math" xmlns:v="urn:schemas-microsoft-com:vml" xmlns:wp14="http://schemas.microsoft.com/office/word/2010/wordprocessingDrawing" xmlns:wp="http://schemas.openxmlformats.org/drawingml/2006/wordprocessingDrawing" xmlns:w10="urn:schemas-microsoft-com:office:word" xmlns:w="http://schemas.openxmlformats.org/wordprocessingml/2006/main" xmlns:w14="http://schemas.microsoft.com/office/word/2010/wordml" xmlns:w15="http://schemas.microsoft.com/office/word/2012/wordml" xmlns:w16cex="http://schemas.microsoft.com/office/word/2018/wordml/cex" xmlns:w16cid="http://schemas.microsoft.com/office/word/2016/wordml/cid" xmlns:w16="http://schemas.microsoft.com/office/word/2018/wordml" xmlns:w16sdtdh="http://schemas.microsoft.com/office/word/2020/wordml/sdtdatahash" xmlns:w16se="http://schemas.microsoft.com/office/word/2015/wordml/symex" xmlns:wpg="http://schemas.microsoft.com/office/word/2010/wordprocessingGroup" xmlns:wpi="http://schemas.microsoft.com/office/word/2010/wordprocessingInk" xmlns:wne="http://schemas.microsoft.com/office/word/2006/wordml" xmlns:wps="http://schemas.microsoft.com/office/word/2010/wordprocessingShape" mc:Ignorable="w14 w15 w16se w16cid w16 w16cex w16sdtdh wp14">
   <w:p>
     <w:pPr>
@@ -2605,88 +2628,88 @@
       </w:pPr>
     </w:lvl>
   </w:abstractNum>
-  <w:num w:numId="1">
+  <w:num w:numId="1" w16cid:durableId="2068067309">
     <w:abstractNumId w:val="13"/>
   </w:num>
-  <w:num w:numId="2">
+  <w:num w:numId="2" w16cid:durableId="2133595295">
     <w:abstractNumId w:val="4"/>
   </w:num>
-  <w:num w:numId="3">
+  <w:num w:numId="3" w16cid:durableId="1061488535">
     <w:abstractNumId w:val="5"/>
   </w:num>
-  <w:num w:numId="4">
+  <w:num w:numId="4" w16cid:durableId="642781152">
     <w:abstractNumId w:val="6"/>
   </w:num>
-  <w:num w:numId="5">
+  <w:num w:numId="5" w16cid:durableId="861632533">
     <w:abstractNumId w:val="7"/>
   </w:num>
-  <w:num w:numId="6">
+  <w:num w:numId="6" w16cid:durableId="1626081328">
     <w:abstractNumId w:val="9"/>
   </w:num>
-  <w:num w:numId="7">
+  <w:num w:numId="7" w16cid:durableId="1144471058">
     <w:abstractNumId w:val="0"/>
   </w:num>
-  <w:num w:numId="8">
+  <w:num w:numId="8" w16cid:durableId="1422338588">
     <w:abstractNumId w:val="1"/>
   </w:num>
-  <w:num w:numId="9">
+  <w:num w:numId="9" w16cid:durableId="86508296">
     <w:abstractNumId w:val="2"/>
   </w:num>
-  <w:num w:numId="10">
+  <w:num w:numId="10" w16cid:durableId="1130679">
     <w:abstractNumId w:val="3"/>
   </w:num>
-  <w:num w:numId="11">
+  <w:num w:numId="11" w16cid:durableId="1801877044">
     <w:abstractNumId w:val="8"/>
   </w:num>
-  <w:num w:numId="12">
+  <w:num w:numId="12" w16cid:durableId="191697576">
     <w:abstractNumId w:val="25"/>
   </w:num>
-  <w:num w:numId="13">
+  <w:num w:numId="13" w16cid:durableId="255333097">
     <w:abstractNumId w:val="24"/>
   </w:num>
-  <w:num w:numId="14">
+  <w:num w:numId="14" w16cid:durableId="1027870915">
     <w:abstractNumId w:val="23"/>
   </w:num>
-  <w:num w:numId="15">
+  <w:num w:numId="15" w16cid:durableId="1879470554">
     <w:abstractNumId w:val="21"/>
   </w:num>
-  <w:num w:numId="16">
+  <w:num w:numId="16" w16cid:durableId="1026952272">
     <w:abstractNumId w:val="15"/>
   </w:num>
-  <w:num w:numId="17">
+  <w:num w:numId="17" w16cid:durableId="264727569">
     <w:abstractNumId w:val="16"/>
   </w:num>
-  <w:num w:numId="18">
+  <w:num w:numId="18" w16cid:durableId="973024097">
     <w:abstractNumId w:val="27"/>
   </w:num>
-  <w:num w:numId="19">
+  <w:num w:numId="19" w16cid:durableId="546643445">
     <w:abstractNumId w:val="20"/>
   </w:num>
-  <w:num w:numId="20">
+  <w:num w:numId="20" w16cid:durableId="190188930">
     <w:abstractNumId w:val="26"/>
   </w:num>
-  <w:num w:numId="21">
+  <w:num w:numId="21" w16cid:durableId="1938639759">
     <w:abstractNumId w:val="11"/>
   </w:num>
-  <w:num w:numId="22">
+  <w:num w:numId="22" w16cid:durableId="1484858850">
     <w:abstractNumId w:val="17"/>
   </w:num>
-  <w:num w:numId="23">
+  <w:num w:numId="23" w16cid:durableId="11341439">
     <w:abstractNumId w:val="19"/>
   </w:num>
-  <w:num w:numId="24">
+  <w:num w:numId="24" w16cid:durableId="1300382254">
     <w:abstractNumId w:val="10"/>
   </w:num>
-  <w:num w:numId="25">
+  <w:num w:numId="25" w16cid:durableId="1116948618">
     <w:abstractNumId w:val="18"/>
   </w:num>
-  <w:num w:numId="26">
+  <w:num w:numId="26" w16cid:durableId="762921165">
     <w:abstractNumId w:val="12"/>
   </w:num>
-  <w:num w:numId="27">
+  <w:num w:numId="27" w16cid:durableId="1734886837">
     <w:abstractNumId w:val="14"/>
   </w:num>
-  <w:num w:numId="28">
+  <w:num w:numId="28" w16cid:durableId="304622929">
     <w:abstractNumId w:val="22"/>
   </w:num>
 </w:numbering>

</xml_diff>